<commit_message>
Update Carles Maggi - Joan Maggi - Practica 2.docx
</commit_message>
<xml_diff>
--- a/Entregable/Carles Maggi - Joan Maggi - Practica 2.docx
+++ b/Entregable/Carles Maggi - Joan Maggi - Practica 2.docx
@@ -3806,7 +3806,7 @@
                     <v:stroke joinstyle="miter"/>
                     <v:path gradientshapeok="t" o:connecttype="rect"/>
                   </v:shapetype>
-                  <v:shape id="Cuadro de texto 1" o:spid="_x0000_s1055" type="#_x0000_t202" style="position:absolute;margin-left:262.8pt;margin-top:151.1pt;width:4in;height:84.25pt;z-index:251660288;visibility:visible;mso-wrap-style:square;mso-width-percent:450;mso-height-percent:0;mso-wrap-distance-left:9pt;mso-wrap-distance-top:0;mso-wrap-distance-right:9pt;mso-wrap-distance-bottom:0;mso-position-horizontal:absolute;mso-position-horizontal-relative:page;mso-position-vertical:absolute;mso-position-vertical-relative:page;mso-width-percent:450;mso-height-percent:0;mso-width-relative:page;mso-height-relative:margin;v-text-anchor:top" o:gfxdata="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" filled="f" stroked="f" strokeweight=".5pt">
+                  <v:shape id="Cuadro de texto 1" o:spid="_x0000_s1055" type="#_x0000_t202" style="position:absolute;margin-left:262.8pt;margin-top:151.1pt;width:4in;height:84.25pt;z-index:251660288;visibility:visible;mso-wrap-style:square;mso-width-percent:450;mso-height-percent:0;mso-wrap-distance-left:9pt;mso-wrap-distance-top:0;mso-wrap-distance-right:9pt;mso-wrap-distance-bottom:0;mso-position-horizontal:absolute;mso-position-horizontal-relative:page;mso-position-vertical:absolute;mso-position-vertical-relative:page;mso-width-percent:450;mso-height-percent:0;mso-width-relative:page;mso-height-relative:margin;v-text-anchor:top" o:gfxdata="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" filled="f" stroked="f" strokeweight=".5pt">
                     <v:textbox style="mso-fit-shape-to-text:t" inset="0,0,0,0">
                       <w:txbxContent>
                         <w:p>
@@ -4144,47 +4144,7 @@
                                         <w:szCs w:val="20"/>
                                         <w:lang w:val="en-US"/>
                                       </w:rPr>
-                                      <w:t>UOC</w:t>
-                                    </w:r>
-                                    <w:r>
-                                      <w:rPr>
-                                        <w:caps/>
-                                        <w:color w:val="595959" w:themeColor="text1" w:themeTint="A6"/>
-                                        <w:sz w:val="20"/>
-                                        <w:szCs w:val="20"/>
-                                        <w:lang w:val="en-US"/>
-                                      </w:rPr>
-                                      <w:t>-TCD-</w:t>
-                                    </w:r>
-                                    <w:r>
-                                      <w:rPr>
-                                        <w:caps/>
-                                        <w:color w:val="595959" w:themeColor="text1" w:themeTint="A6"/>
-                                        <w:sz w:val="20"/>
-                                        <w:szCs w:val="20"/>
-                                        <w:lang w:val="en-US"/>
-                                      </w:rPr>
-                                      <w:t xml:space="preserve"> </w:t>
-                                    </w:r>
-                                    <w:r>
-                                      <w:rPr>
-                                        <w:caps/>
-                                        <w:color w:val="595959" w:themeColor="text1" w:themeTint="A6"/>
-                                        <w:sz w:val="20"/>
-                                        <w:szCs w:val="20"/>
-                                        <w:lang w:val="en-US"/>
-                                      </w:rPr>
-                                      <w:t>P</w:t>
-                                    </w:r>
-                                    <w:r>
-                                      <w:rPr>
-                                        <w:caps/>
-                                        <w:color w:val="595959" w:themeColor="text1" w:themeTint="A6"/>
-                                        <w:sz w:val="20"/>
-                                        <w:szCs w:val="20"/>
-                                        <w:lang w:val="en-US"/>
-                                      </w:rPr>
-                                      <w:t xml:space="preserve">ractica 2 </w:t>
+                                      <w:t>UOC-TCD- Practica 2</w:t>
                                     </w:r>
                                   </w:sdtContent>
                                 </w:sdt>
@@ -4211,7 +4171,7 @@
               </mc:Choice>
               <mc:Fallback>
                 <w:pict>
-                  <v:shape w14:anchorId="2DE86A36" id="Cuadro de texto 32" o:spid="_x0000_s1056" type="#_x0000_t202" style="position:absolute;margin-left:253.8pt;margin-top:740.85pt;width:4in;height:28.8pt;z-index:251661312;visibility:visible;mso-wrap-style:square;mso-width-percent:450;mso-height-percent:0;mso-wrap-distance-left:9pt;mso-wrap-distance-top:0;mso-wrap-distance-right:9pt;mso-wrap-distance-bottom:0;mso-position-horizontal:absolute;mso-position-horizontal-relative:page;mso-position-vertical:absolute;mso-position-vertical-relative:page;mso-width-percent:450;mso-height-percent:0;mso-width-relative:page;mso-height-relative:margin;v-text-anchor:bottom" o:gfxdata="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" filled="f" stroked="f" strokeweight=".5pt">
+                  <v:shape w14:anchorId="2DE86A36" id="Cuadro de texto 32" o:spid="_x0000_s1056" type="#_x0000_t202" style="position:absolute;margin-left:253.8pt;margin-top:740.85pt;width:4in;height:28.8pt;z-index:251661312;visibility:visible;mso-wrap-style:square;mso-width-percent:450;mso-height-percent:0;mso-wrap-distance-left:9pt;mso-wrap-distance-top:0;mso-wrap-distance-right:9pt;mso-wrap-distance-bottom:0;mso-position-horizontal:absolute;mso-position-horizontal-relative:page;mso-position-vertical:absolute;mso-position-vertical-relative:page;mso-width-percent:450;mso-height-percent:0;mso-width-relative:page;mso-height-relative:margin;v-text-anchor:bottom" o:gfxdata="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" filled="f" stroked="f" strokeweight=".5pt">
                     <v:textbox style="mso-fit-shape-to-text:t" inset="0,0,0,0">
                       <w:txbxContent>
                         <w:p>
@@ -4362,47 +4322,7 @@
                                   <w:szCs w:val="20"/>
                                   <w:lang w:val="en-US"/>
                                 </w:rPr>
-                                <w:t>UOC</w:t>
-                              </w:r>
-                              <w:r>
-                                <w:rPr>
-                                  <w:caps/>
-                                  <w:color w:val="595959" w:themeColor="text1" w:themeTint="A6"/>
-                                  <w:sz w:val="20"/>
-                                  <w:szCs w:val="20"/>
-                                  <w:lang w:val="en-US"/>
-                                </w:rPr>
-                                <w:t>-TCD-</w:t>
-                              </w:r>
-                              <w:r>
-                                <w:rPr>
-                                  <w:caps/>
-                                  <w:color w:val="595959" w:themeColor="text1" w:themeTint="A6"/>
-                                  <w:sz w:val="20"/>
-                                  <w:szCs w:val="20"/>
-                                  <w:lang w:val="en-US"/>
-                                </w:rPr>
-                                <w:t xml:space="preserve"> </w:t>
-                              </w:r>
-                              <w:r>
-                                <w:rPr>
-                                  <w:caps/>
-                                  <w:color w:val="595959" w:themeColor="text1" w:themeTint="A6"/>
-                                  <w:sz w:val="20"/>
-                                  <w:szCs w:val="20"/>
-                                  <w:lang w:val="en-US"/>
-                                </w:rPr>
-                                <w:t>P</w:t>
-                              </w:r>
-                              <w:r>
-                                <w:rPr>
-                                  <w:caps/>
-                                  <w:color w:val="595959" w:themeColor="text1" w:themeTint="A6"/>
-                                  <w:sz w:val="20"/>
-                                  <w:szCs w:val="20"/>
-                                  <w:lang w:val="en-US"/>
-                                </w:rPr>
-                                <w:t xml:space="preserve">ractica 2 </w:t>
+                                <w:t>UOC-TCD- Practica 2</w:t>
                               </w:r>
                             </w:sdtContent>
                           </w:sdt>
@@ -4430,6 +4350,10 @@
     <w:sdt>
       <w:sdtPr>
         <w:rPr>
+          <w:rFonts w:asciiTheme="minorHAnsi" w:eastAsiaTheme="minorEastAsia" w:hAnsiTheme="minorHAnsi" w:cs="Times New Roman"/>
+          <w:color w:val="auto"/>
+          <w:sz w:val="22"/>
+          <w:szCs w:val="22"/>
           <w:lang w:val="ca-ES"/>
         </w:rPr>
         <w:id w:val="2081245920"/>
@@ -4438,14 +4362,7 @@
           <w:docPartUnique/>
         </w:docPartObj>
       </w:sdtPr>
-      <w:sdtEndPr>
-        <w:rPr>
-          <w:rFonts w:asciiTheme="minorHAnsi" w:eastAsiaTheme="minorEastAsia" w:hAnsiTheme="minorHAnsi" w:cs="Times New Roman"/>
-          <w:color w:val="auto"/>
-          <w:sz w:val="22"/>
-          <w:szCs w:val="22"/>
-        </w:rPr>
-      </w:sdtEndPr>
+      <w:sdtEndPr/>
       <w:sdtContent>
         <w:p>
           <w:pPr>
@@ -4486,6 +4403,7 @@
               <w:temporary/>
               <w:showingPlcHdr/>
             </w:sdtPr>
+            <w:sdtEndPr/>
             <w:sdtContent>
               <w:r>
                 <w:rPr>
@@ -4527,6 +4445,7 @@
               <w:temporary/>
               <w:showingPlcHdr/>
             </w:sdtPr>
+            <w:sdtEndPr/>
             <w:sdtContent>
               <w:r>
                 <w:rPr>
@@ -4569,6 +4488,7 @@
               <w:temporary/>
               <w:showingPlcHdr/>
             </w:sdtPr>
+            <w:sdtEndPr/>
             <w:sdtContent>
               <w:r>
                 <w:rPr>
@@ -4608,6 +4528,7 @@
               <w:temporary/>
               <w:showingPlcHdr/>
             </w:sdtPr>
+            <w:sdtEndPr/>
             <w:sdtContent>
               <w:r>
                 <w:rPr>
@@ -4649,6 +4570,7 @@
               <w:temporary/>
               <w:showingPlcHdr/>
             </w:sdtPr>
+            <w:sdtEndPr/>
             <w:sdtContent>
               <w:r>
                 <w:rPr>
@@ -4691,6 +4613,7 @@
               <w:temporary/>
               <w:showingPlcHdr/>
             </w:sdtPr>
+            <w:sdtEndPr/>
             <w:sdtContent>
               <w:r>
                 <w:rPr>
@@ -5769,6 +5692,7 @@
     <w:p>
       <w:proofErr w:type="spellStart"/>
       <w:r>
+        <w:lastRenderedPageBreak/>
         <w:t>notaHotel</w:t>
       </w:r>
       <w:proofErr w:type="spellEnd"/>
@@ -6071,6 +5995,7 @@
         <w:rPr>
           <w:rFonts w:eastAsia="ArialMT"/>
         </w:rPr>
+        <w:lastRenderedPageBreak/>
         <w:t xml:space="preserve">4. </w:t>
       </w:r>
       <w:r>
@@ -6434,8 +6359,6 @@
       <w:r>
         <w:t>IONS</w:t>
       </w:r>
-      <w:bookmarkStart w:id="0" w:name="_GoBack"/>
-      <w:bookmarkEnd w:id="0"/>
     </w:p>
     <w:tbl>
       <w:tblPr>
@@ -6514,7 +6437,19 @@
           </w:tcPr>
           <w:p>
             <w:r>
-              <w:t>Carles Maggi, Joan Maggi</w:t>
+              <w:t>CM,JM (CM-&gt;</w:t>
+            </w:r>
+            <w:r>
+              <w:t xml:space="preserve">Carles Maggi, </w:t>
+            </w:r>
+            <w:r>
+              <w:t>JM-&gt;</w:t>
+            </w:r>
+            <w:r>
+              <w:t>Joan Maggi</w:t>
+            </w:r>
+            <w:r>
+              <w:t>)</w:t>
             </w:r>
           </w:p>
         </w:tc>
@@ -6544,7 +6479,7 @@
           </w:tcPr>
           <w:p>
             <w:r>
-              <w:t>Carles Maggi, Joan Maggi</w:t>
+              <w:t>CM,JM (CM-&gt;Carles Maggi, JM-&gt;Joan Maggi)</w:t>
             </w:r>
           </w:p>
         </w:tc>
@@ -6574,8 +6509,10 @@
           </w:tcPr>
           <w:p>
             <w:r>
-              <w:t>Carles Maggi, Joan Maggi</w:t>
+              <w:t>CM,JM (CM-&gt;Carles Maggi, JM-&gt;Joan Maggi)</w:t>
             </w:r>
+            <w:bookmarkStart w:id="0" w:name="_GoBack"/>
+            <w:bookmarkEnd w:id="0"/>
           </w:p>
         </w:tc>
       </w:tr>
@@ -9500,7 +9437,6 @@
     <w:sig w:usb0="E0002EFF" w:usb1="C000785B" w:usb2="00000009" w:usb3="00000000" w:csb0="000001FF" w:csb1="00000000"/>
   </w:font>
   <w:font w:name="Calibri">
-    <w:altName w:val="Calibri"/>
     <w:panose1 w:val="020F0502020204030204"/>
     <w:charset w:val="00"/>
     <w:family w:val="swiss"/>
@@ -9582,6 +9518,7 @@
     <w:rsid w:val="008D2F62"/>
     <w:rsid w:val="0095498A"/>
     <w:rsid w:val="00DD18FC"/>
+    <w:rsid w:val="00FE39A2"/>
   </w:rsids>
   <m:mathPr>
     <m:mathFont m:val="Cambria Math"/>
@@ -10402,7 +10339,7 @@
 </file>
 
 <file path=customXml/itemProps2.xml><?xml version="1.0" encoding="utf-8"?>
-<ds:datastoreItem xmlns:ds="http://schemas.openxmlformats.org/officeDocument/2006/customXml" ds:itemID="{72DC13D8-E1E1-40EF-AD66-F8C47F895207}">
+<ds:datastoreItem xmlns:ds="http://schemas.openxmlformats.org/officeDocument/2006/customXml" ds:itemID="{B3821B04-F778-4FA5-8D1B-25D04816B076}">
   <ds:schemaRefs>
     <ds:schemaRef ds:uri="http://schemas.openxmlformats.org/officeDocument/2006/bibliography"/>
   </ds:schemaRefs>

</xml_diff>